<commit_message>
doc dentro do .gitignore
</commit_message>
<xml_diff>
--- a/Github.docx
+++ b/Github.docx
@@ -228,9 +228,135 @@
         <w:t xml:space="preserve"> dentro do repositório</w:t>
       </w:r>
     </w:p>
-    <w:p/>
-    <w:p/>
-    <w:p/>
+    <w:p>
+      <w:pPr>
+        <w:rPr>
+          <w:lang w:val="en-NZ"/>
+        </w:rPr>
+      </w:pPr>
+      <w:r>
+        <w:rPr>
+          <w:lang w:val="en-NZ"/>
+        </w:rPr>
+        <w:t>git com</w:t>
+      </w:r>
+      <w:r>
+        <w:rPr>
+          <w:lang w:val="en-NZ"/>
+        </w:rPr>
+        <w:t>m</w:t>
+      </w:r>
+      <w:r>
+        <w:rPr>
+          <w:lang w:val="en-NZ"/>
+        </w:rPr>
+        <w:t>it -m “</w:t>
+      </w:r>
+      <w:proofErr w:type="spellStart"/>
+      <w:r>
+        <w:rPr>
+          <w:lang w:val="en-NZ"/>
+        </w:rPr>
+        <w:t>mensagem</w:t>
+      </w:r>
+      <w:proofErr w:type="spellEnd"/>
+      <w:r>
+        <w:rPr>
+          <w:lang w:val="en-NZ"/>
+        </w:rPr>
+        <w:t xml:space="preserve"> principal”</w:t>
+      </w:r>
+    </w:p>
+    <w:p>
+      <w:pPr>
+        <w:rPr>
+          <w:lang w:val="en-NZ"/>
+        </w:rPr>
+      </w:pPr>
+      <w:r>
+        <w:rPr>
+          <w:lang w:val="en-NZ"/>
+        </w:rPr>
+        <w:t>git push</w:t>
+      </w:r>
+      <w:r>
+        <w:rPr>
+          <w:lang w:val="en-NZ"/>
+        </w:rPr>
+        <w:t xml:space="preserve"> -&gt; </w:t>
+      </w:r>
+      <w:proofErr w:type="spellStart"/>
+      <w:r>
+        <w:rPr>
+          <w:lang w:val="en-NZ"/>
+        </w:rPr>
+        <w:t>sobe</w:t>
+      </w:r>
+      <w:proofErr w:type="spellEnd"/>
+      <w:r>
+        <w:rPr>
+          <w:lang w:val="en-NZ"/>
+        </w:rPr>
+        <w:t xml:space="preserve"> pro </w:t>
+      </w:r>
+      <w:proofErr w:type="spellStart"/>
+      <w:r>
+        <w:rPr>
+          <w:lang w:val="en-NZ"/>
+        </w:rPr>
+        <w:t>repositório</w:t>
+      </w:r>
+      <w:proofErr w:type="spellEnd"/>
+      <w:r>
+        <w:rPr>
+          <w:lang w:val="en-NZ"/>
+        </w:rPr>
+        <w:t xml:space="preserve"> </w:t>
+      </w:r>
+      <w:proofErr w:type="spellStart"/>
+      <w:r>
+        <w:rPr>
+          <w:lang w:val="en-NZ"/>
+        </w:rPr>
+        <w:t>github</w:t>
+      </w:r>
+      <w:proofErr w:type="spellEnd"/>
+    </w:p>
+    <w:p>
+      <w:pPr>
+        <w:rPr>
+          <w:lang w:val="en-NZ"/>
+        </w:rPr>
+      </w:pPr>
+    </w:p>
+    <w:p>
+      <w:pPr>
+        <w:rPr>
+          <w:lang w:val="en-NZ"/>
+        </w:rPr>
+      </w:pPr>
+    </w:p>
+    <w:p>
+      <w:pPr>
+        <w:rPr>
+          <w:lang w:val="en-NZ"/>
+        </w:rPr>
+      </w:pPr>
+    </w:p>
+    <w:p>
+      <w:pPr>
+        <w:rPr>
+          <w:lang w:val="en-NZ"/>
+        </w:rPr>
+      </w:pPr>
+    </w:p>
+    <w:p>
+      <w:pPr>
+        <w:rPr>
+          <w:lang w:val="en-NZ"/>
+        </w:rPr>
+      </w:pPr>
+    </w:p>
     <w:sectPr>
       <w:pgSz w:w="11906" w:h="16838"/>
       <w:pgMar w:top="1417" w:right="1701" w:bottom="1417" w:left="1701" w:header="708" w:footer="708" w:gutter="0"/>

</xml_diff>

<commit_message>
apaguei todos os dados
</commit_message>
<xml_diff>
--- a/Github.docx
+++ b/Github.docx
@@ -45,7 +45,6 @@
     </w:p>
     <w:p>
       <w:proofErr w:type="spellStart"/>
-      <w:proofErr w:type="gramStart"/>
       <w:r>
         <w:t>touch</w:t>
       </w:r>
@@ -58,21 +57,17 @@
         <w:t>gitignore</w:t>
       </w:r>
       <w:proofErr w:type="spellEnd"/>
-      <w:proofErr w:type="gramEnd"/>
       <w:r>
         <w:t xml:space="preserve"> -&gt; cria o arquivo </w:t>
       </w:r>
       <w:proofErr w:type="spellStart"/>
-      <w:proofErr w:type="gramStart"/>
       <w:r>
         <w:t>git.ignore</w:t>
       </w:r>
       <w:proofErr w:type="spellEnd"/>
-      <w:proofErr w:type="gramEnd"/>
     </w:p>
     <w:p>
       <w:proofErr w:type="spellStart"/>
-      <w:proofErr w:type="gramStart"/>
       <w:r>
         <w:t>echo</w:t>
       </w:r>
@@ -85,37 +80,25 @@
         <w:t>env</w:t>
       </w:r>
       <w:proofErr w:type="spellEnd"/>
-      <w:proofErr w:type="gramEnd"/>
-      <w:r>
-        <w:t xml:space="preserve"> </w:t>
-      </w:r>
-      <w:proofErr w:type="gramStart"/>
-      <w:r>
-        <w:t>&gt; .</w:t>
+      <w:r>
+        <w:t xml:space="preserve"> &gt; .</w:t>
       </w:r>
       <w:proofErr w:type="spellStart"/>
       <w:r>
         <w:t>gitignore</w:t>
       </w:r>
       <w:proofErr w:type="spellEnd"/>
-      <w:proofErr w:type="gramEnd"/>
-      <w:r>
-        <w:t xml:space="preserve">  -&gt; substitui o que está dentro </w:t>
-      </w:r>
-      <w:proofErr w:type="gramStart"/>
-      <w:r>
-        <w:t>do .</w:t>
+      <w:r>
+        <w:t xml:space="preserve">  -&gt; substitui o que está dentro do .</w:t>
       </w:r>
       <w:proofErr w:type="spellStart"/>
       <w:r>
         <w:t>gitignore</w:t>
       </w:r>
       <w:proofErr w:type="spellEnd"/>
-      <w:proofErr w:type="gramEnd"/>
     </w:p>
     <w:p>
       <w:proofErr w:type="spellStart"/>
-      <w:proofErr w:type="gramStart"/>
       <w:r>
         <w:t>echo</w:t>
       </w:r>
@@ -128,20 +111,14 @@
         <w:t>env</w:t>
       </w:r>
       <w:proofErr w:type="spellEnd"/>
-      <w:proofErr w:type="gramEnd"/>
       <w:r>
         <w:t xml:space="preserve"> &gt;</w:t>
       </w:r>
-      <w:proofErr w:type="gramStart"/>
       <w:r>
         <w:t>&gt;</w:t>
       </w:r>
       <w:r>
-        <w:t xml:space="preserve"> .gitignore</w:t>
-      </w:r>
-      <w:proofErr w:type="gramEnd"/>
-      <w:r>
-        <w:t xml:space="preserve">  -&gt; </w:t>
+        <w:t xml:space="preserve"> .gitignore  -&gt; </w:t>
       </w:r>
       <w:r>
         <w:t xml:space="preserve">adiciona o arquivo </w:t>
@@ -153,18 +130,13 @@
         <w:t>está</w:t>
       </w:r>
       <w:r>
-        <w:t xml:space="preserve"> dentro </w:t>
-      </w:r>
-      <w:proofErr w:type="gramStart"/>
-      <w:r>
-        <w:t>do .</w:t>
+        <w:t xml:space="preserve"> dentro do .</w:t>
       </w:r>
       <w:proofErr w:type="spellStart"/>
       <w:r>
         <w:t>gitignore</w:t>
       </w:r>
       <w:proofErr w:type="spellEnd"/>
-      <w:proofErr w:type="gramEnd"/>
     </w:p>
     <w:p>
       <w:proofErr w:type="spellStart"/>
@@ -176,7 +148,6 @@
         <w:t xml:space="preserve"> </w:t>
       </w:r>
       <w:proofErr w:type="spellStart"/>
-      <w:proofErr w:type="gramStart"/>
       <w:r>
         <w:t>add</w:t>
       </w:r>
@@ -189,7 +160,6 @@
         <w:t>gitignore</w:t>
       </w:r>
       <w:proofErr w:type="spellEnd"/>
-      <w:proofErr w:type="gramEnd"/>
       <w:r>
         <w:t xml:space="preserve"> -&gt; adiciona só um arquivo no repositório</w:t>
       </w:r>
@@ -204,7 +174,6 @@
         <w:t xml:space="preserve"> </w:t>
       </w:r>
       <w:proofErr w:type="spellStart"/>
-      <w:proofErr w:type="gramStart"/>
       <w:r>
         <w:t>add</w:t>
       </w:r>
@@ -213,11 +182,7 @@
         <w:t xml:space="preserve"> </w:t>
       </w:r>
       <w:r>
-        <w:t>.</w:t>
-      </w:r>
-      <w:proofErr w:type="gramEnd"/>
-      <w:r>
-        <w:t xml:space="preserve"> -&gt; adiciona todos os </w:t>
+        <w:t xml:space="preserve">. -&gt; adiciona todos os </w:t>
       </w:r>
       <w:proofErr w:type="spellStart"/>
       <w:r>
@@ -323,40 +288,125 @@
       <w:proofErr w:type="spellEnd"/>
     </w:p>
     <w:p>
-      <w:pPr>
-        <w:rPr>
-          <w:lang w:val="en-NZ"/>
-        </w:rPr>
-      </w:pPr>
+      <w:proofErr w:type="spellStart"/>
+      <w:r>
+        <w:t>git</w:t>
+      </w:r>
+      <w:proofErr w:type="spellEnd"/>
+      <w:r>
+        <w:t xml:space="preserve"> log -&gt; vamos ve t</w:t>
+      </w:r>
+      <w:r>
+        <w:t xml:space="preserve">odos os </w:t>
+      </w:r>
+      <w:proofErr w:type="spellStart"/>
+      <w:r>
+        <w:t>commit</w:t>
+      </w:r>
+      <w:proofErr w:type="spellEnd"/>
+      <w:r>
+        <w:t xml:space="preserve"> que nós fiemos</w:t>
+      </w:r>
     </w:p>
     <w:p>
-      <w:pPr>
-        <w:rPr>
-          <w:lang w:val="en-NZ"/>
-        </w:rPr>
-      </w:pPr>
+      <w:proofErr w:type="spellStart"/>
+      <w:r>
+        <w:t>git</w:t>
+      </w:r>
+      <w:proofErr w:type="spellEnd"/>
+      <w:r>
+        <w:t xml:space="preserve"> </w:t>
+      </w:r>
+      <w:proofErr w:type="spellStart"/>
+      <w:r>
+        <w:t>pull</w:t>
+      </w:r>
+      <w:proofErr w:type="spellEnd"/>
+      <w:r>
+        <w:t xml:space="preserve"> -&gt; </w:t>
+      </w:r>
+      <w:proofErr w:type="spellStart"/>
+      <w:r>
+        <w:t>trás</w:t>
+      </w:r>
+      <w:proofErr w:type="spellEnd"/>
+      <w:r>
+        <w:t xml:space="preserve"> a </w:t>
+      </w:r>
+      <w:r>
+        <w:t xml:space="preserve">atualização do repositório do github para dentro do </w:t>
+      </w:r>
+      <w:proofErr w:type="spellStart"/>
+      <w:r>
+        <w:t>VsCode</w:t>
+      </w:r>
+      <w:proofErr w:type="spellEnd"/>
     </w:p>
     <w:p>
-      <w:pPr>
-        <w:rPr>
-          <w:lang w:val="en-NZ"/>
-        </w:rPr>
-      </w:pPr>
+      <w:proofErr w:type="spellStart"/>
+      <w:r>
+        <w:t>git</w:t>
+      </w:r>
+      <w:proofErr w:type="spellEnd"/>
+      <w:r>
+        <w:t xml:space="preserve"> </w:t>
+      </w:r>
+      <w:proofErr w:type="spellStart"/>
+      <w:r>
+        <w:t>push</w:t>
+      </w:r>
+      <w:proofErr w:type="spellEnd"/>
+      <w:r>
+        <w:t xml:space="preserve">-&gt; envia do </w:t>
+      </w:r>
+      <w:proofErr w:type="spellStart"/>
+      <w:r>
+        <w:t>VsCode</w:t>
+      </w:r>
+      <w:proofErr w:type="spellEnd"/>
+      <w:r>
+        <w:t xml:space="preserve"> para o repositório do github</w:t>
+      </w:r>
     </w:p>
     <w:p>
-      <w:pPr>
-        <w:rPr>
-          <w:lang w:val="en-NZ"/>
-        </w:rPr>
-      </w:pPr>
+      <w:proofErr w:type="spellStart"/>
+      <w:r>
+        <w:t>git</w:t>
+      </w:r>
+      <w:proofErr w:type="spellEnd"/>
+      <w:r>
+        <w:t xml:space="preserve"> </w:t>
+      </w:r>
+      <w:proofErr w:type="spellStart"/>
+      <w:r>
+        <w:t>pull</w:t>
+      </w:r>
+      <w:proofErr w:type="spellEnd"/>
+      <w:r>
+        <w:t xml:space="preserve"> -&gt; </w:t>
+      </w:r>
+      <w:r>
+        <w:t xml:space="preserve">envia do </w:t>
+      </w:r>
+      <w:proofErr w:type="spellStart"/>
+      <w:r>
+        <w:t>repostório</w:t>
+      </w:r>
+      <w:proofErr w:type="spellEnd"/>
+      <w:r>
+        <w:t xml:space="preserve"> para o </w:t>
+      </w:r>
+      <w:proofErr w:type="spellStart"/>
+      <w:r>
+        <w:t>VsCode</w:t>
+      </w:r>
+      <w:proofErr w:type="spellEnd"/>
     </w:p>
-    <w:p>
-      <w:pPr>
-        <w:rPr>
-          <w:lang w:val="en-NZ"/>
-        </w:rPr>
-      </w:pPr>
-    </w:p>
+    <w:p/>
+    <w:p/>
+    <w:p/>
+    <w:p/>
+    <w:p/>
     <w:sectPr>
       <w:pgSz w:w="11906" w:h="16838"/>
       <w:pgMar w:top="1417" w:right="1701" w:bottom="1417" w:left="1701" w:header="708" w:footer="708" w:gutter="0"/>

</xml_diff>

<commit_message>
mundando o primeiro código
</commit_message>
<xml_diff>
--- a/Github.docx
+++ b/Github.docx
@@ -8,189 +8,65 @@
       </w:r>
     </w:p>
     <w:p>
-      <w:proofErr w:type="spellStart"/>
-      <w:r>
-        <w:t>git</w:t>
-      </w:r>
-      <w:proofErr w:type="spellEnd"/>
+      <w:r>
+        <w:t>git init -&gt; iniciar no github</w:t>
+      </w:r>
+    </w:p>
+    <w:p>
+      <w:r>
+        <w:t>ls -la -&gt; verifica os arquivos que estão dentro da pasta</w:t>
+      </w:r>
+    </w:p>
+    <w:p>
+      <w:r>
+        <w:t>touch .gitignore -&gt; cria o arquivo git.ignore</w:t>
+      </w:r>
+    </w:p>
+    <w:p>
+      <w:r>
+        <w:t>echo .env &gt; .gitignore  -&gt; substitui o que está dentro do .gitignore</w:t>
+      </w:r>
+    </w:p>
+    <w:p>
+      <w:r>
+        <w:t>echo .env &gt;</w:t>
+      </w:r>
+      <w:r>
+        <w:t>&gt;</w:t>
+      </w:r>
+      <w:r>
+        <w:t xml:space="preserve"> .gitignore  -&gt; </w:t>
+      </w:r>
+      <w:r>
+        <w:t xml:space="preserve">adiciona o arquivo </w:t>
+      </w:r>
+      <w:r>
+        <w:t xml:space="preserve">que </w:t>
+      </w:r>
+      <w:r>
+        <w:t>está</w:t>
+      </w:r>
+      <w:r>
+        <w:t xml:space="preserve"> dentro do .gitignore</w:t>
+      </w:r>
+    </w:p>
+    <w:p>
+      <w:r>
+        <w:t>git add .gitignore</w:t>
+      </w:r>
+      <w:r>
+        <w:t xml:space="preserve"> -&gt; adiciona só um arquivo no repositório</w:t>
+      </w:r>
+    </w:p>
+    <w:p>
+      <w:r>
+        <w:t>git add</w:t>
+      </w:r>
       <w:r>
         <w:t xml:space="preserve"> </w:t>
       </w:r>
-      <w:proofErr w:type="spellStart"/>
-      <w:r>
-        <w:t>init</w:t>
-      </w:r>
-      <w:proofErr w:type="spellEnd"/>
-      <w:r>
-        <w:t xml:space="preserve"> -&gt; iniciar no github</w:t>
-      </w:r>
-    </w:p>
-    <w:p>
-      <w:proofErr w:type="spellStart"/>
-      <w:r>
-        <w:t>ls</w:t>
-      </w:r>
-      <w:proofErr w:type="spellEnd"/>
-      <w:r>
-        <w:t xml:space="preserve"> -</w:t>
-      </w:r>
-      <w:proofErr w:type="spellStart"/>
-      <w:r>
-        <w:t>la</w:t>
-      </w:r>
-      <w:proofErr w:type="spellEnd"/>
-      <w:r>
-        <w:t xml:space="preserve"> -&gt; verifica os arquivos que estão dentro da pasta</w:t>
-      </w:r>
-    </w:p>
-    <w:p>
-      <w:proofErr w:type="spellStart"/>
-      <w:r>
-        <w:t>touch</w:t>
-      </w:r>
-      <w:proofErr w:type="spellEnd"/>
-      <w:r>
-        <w:t xml:space="preserve"> .</w:t>
-      </w:r>
-      <w:proofErr w:type="spellStart"/>
-      <w:r>
-        <w:t>gitignore</w:t>
-      </w:r>
-      <w:proofErr w:type="spellEnd"/>
-      <w:r>
-        <w:t xml:space="preserve"> -&gt; cria o arquivo </w:t>
-      </w:r>
-      <w:proofErr w:type="spellStart"/>
-      <w:r>
-        <w:t>git.ignore</w:t>
-      </w:r>
-      <w:proofErr w:type="spellEnd"/>
-    </w:p>
-    <w:p>
-      <w:proofErr w:type="spellStart"/>
-      <w:r>
-        <w:t>echo</w:t>
-      </w:r>
-      <w:proofErr w:type="spellEnd"/>
-      <w:r>
-        <w:t xml:space="preserve"> .</w:t>
-      </w:r>
-      <w:proofErr w:type="spellStart"/>
-      <w:r>
-        <w:t>env</w:t>
-      </w:r>
-      <w:proofErr w:type="spellEnd"/>
-      <w:r>
-        <w:t xml:space="preserve"> &gt; .</w:t>
-      </w:r>
-      <w:proofErr w:type="spellStart"/>
-      <w:r>
-        <w:t>gitignore</w:t>
-      </w:r>
-      <w:proofErr w:type="spellEnd"/>
-      <w:r>
-        <w:t xml:space="preserve">  -&gt; substitui o que está dentro do .</w:t>
-      </w:r>
-      <w:proofErr w:type="spellStart"/>
-      <w:r>
-        <w:t>gitignore</w:t>
-      </w:r>
-      <w:proofErr w:type="spellEnd"/>
-    </w:p>
-    <w:p>
-      <w:proofErr w:type="spellStart"/>
-      <w:r>
-        <w:t>echo</w:t>
-      </w:r>
-      <w:proofErr w:type="spellEnd"/>
-      <w:r>
-        <w:t xml:space="preserve"> .</w:t>
-      </w:r>
-      <w:proofErr w:type="spellStart"/>
-      <w:r>
-        <w:t>env</w:t>
-      </w:r>
-      <w:proofErr w:type="spellEnd"/>
-      <w:r>
-        <w:t xml:space="preserve"> &gt;</w:t>
-      </w:r>
-      <w:r>
-        <w:t>&gt;</w:t>
-      </w:r>
-      <w:r>
-        <w:t xml:space="preserve"> .gitignore  -&gt; </w:t>
-      </w:r>
-      <w:r>
-        <w:t xml:space="preserve">adiciona o arquivo </w:t>
-      </w:r>
-      <w:r>
-        <w:t xml:space="preserve">que </w:t>
-      </w:r>
-      <w:r>
-        <w:t>está</w:t>
-      </w:r>
-      <w:r>
-        <w:t xml:space="preserve"> dentro do .</w:t>
-      </w:r>
-      <w:proofErr w:type="spellStart"/>
-      <w:r>
-        <w:t>gitignore</w:t>
-      </w:r>
-      <w:proofErr w:type="spellEnd"/>
-    </w:p>
-    <w:p>
-      <w:proofErr w:type="spellStart"/>
-      <w:r>
-        <w:t>git</w:t>
-      </w:r>
-      <w:proofErr w:type="spellEnd"/>
-      <w:r>
-        <w:t xml:space="preserve"> </w:t>
-      </w:r>
-      <w:proofErr w:type="spellStart"/>
-      <w:r>
-        <w:t>add</w:t>
-      </w:r>
-      <w:proofErr w:type="spellEnd"/>
-      <w:r>
-        <w:t xml:space="preserve"> .</w:t>
-      </w:r>
-      <w:proofErr w:type="spellStart"/>
-      <w:r>
-        <w:t>gitignore</w:t>
-      </w:r>
-      <w:proofErr w:type="spellEnd"/>
-      <w:r>
-        <w:t xml:space="preserve"> -&gt; adiciona só um arquivo no repositório</w:t>
-      </w:r>
-    </w:p>
-    <w:p>
-      <w:proofErr w:type="spellStart"/>
-      <w:r>
-        <w:t>git</w:t>
-      </w:r>
-      <w:proofErr w:type="spellEnd"/>
-      <w:r>
-        <w:t xml:space="preserve"> </w:t>
-      </w:r>
-      <w:proofErr w:type="spellStart"/>
-      <w:r>
-        <w:t>add</w:t>
-      </w:r>
-      <w:proofErr w:type="spellEnd"/>
-      <w:r>
-        <w:t xml:space="preserve"> </w:t>
-      </w:r>
-      <w:r>
-        <w:t xml:space="preserve">. -&gt; adiciona todos os </w:t>
-      </w:r>
-      <w:proofErr w:type="spellStart"/>
-      <w:r>
-        <w:t>cógigos</w:t>
-      </w:r>
-      <w:proofErr w:type="spellEnd"/>
-      <w:r>
-        <w:t xml:space="preserve"> dentro do repositório</w:t>
+      <w:r>
+        <w:t>. -&gt; adiciona todos os cógigos dentro do repositório</w:t>
       </w:r>
     </w:p>
     <w:p>
@@ -215,21 +91,7 @@
         <w:rPr>
           <w:lang w:val="en-NZ"/>
         </w:rPr>
-        <w:t>it -m “</w:t>
-      </w:r>
-      <w:proofErr w:type="spellStart"/>
-      <w:r>
-        <w:rPr>
-          <w:lang w:val="en-NZ"/>
-        </w:rPr>
-        <w:t>mensagem</w:t>
-      </w:r>
-      <w:proofErr w:type="spellEnd"/>
-      <w:r>
-        <w:rPr>
-          <w:lang w:val="en-NZ"/>
-        </w:rPr>
-        <w:t xml:space="preserve"> principal”</w:t>
+        <w:t>it -m “mensagem principal”</w:t>
       </w:r>
     </w:p>
     <w:p>
@@ -248,160 +110,88 @@
         <w:rPr>
           <w:lang w:val="en-NZ"/>
         </w:rPr>
-        <w:t xml:space="preserve"> -&gt; </w:t>
-      </w:r>
-      <w:proofErr w:type="spellStart"/>
-      <w:r>
-        <w:rPr>
-          <w:lang w:val="en-NZ"/>
-        </w:rPr>
-        <w:t>sobe</w:t>
-      </w:r>
-      <w:proofErr w:type="spellEnd"/>
-      <w:r>
-        <w:rPr>
-          <w:lang w:val="en-NZ"/>
-        </w:rPr>
-        <w:t xml:space="preserve"> pro </w:t>
-      </w:r>
-      <w:proofErr w:type="spellStart"/>
-      <w:r>
-        <w:rPr>
-          <w:lang w:val="en-NZ"/>
-        </w:rPr>
-        <w:t>repositório</w:t>
-      </w:r>
-      <w:proofErr w:type="spellEnd"/>
-      <w:r>
-        <w:rPr>
-          <w:lang w:val="en-NZ"/>
-        </w:rPr>
-        <w:t xml:space="preserve"> </w:t>
-      </w:r>
-      <w:proofErr w:type="spellStart"/>
-      <w:r>
-        <w:rPr>
-          <w:lang w:val="en-NZ"/>
-        </w:rPr>
-        <w:t>github</w:t>
-      </w:r>
-      <w:proofErr w:type="spellEnd"/>
-    </w:p>
-    <w:p>
-      <w:proofErr w:type="spellStart"/>
-      <w:r>
-        <w:t>git</w:t>
-      </w:r>
-      <w:proofErr w:type="spellEnd"/>
-      <w:r>
-        <w:t xml:space="preserve"> log -&gt; vamos ve t</w:t>
-      </w:r>
-      <w:r>
-        <w:t xml:space="preserve">odos os </w:t>
-      </w:r>
-      <w:proofErr w:type="spellStart"/>
-      <w:r>
-        <w:t>commit</w:t>
-      </w:r>
-      <w:proofErr w:type="spellEnd"/>
-      <w:r>
-        <w:t xml:space="preserve"> que nós fiemos</w:t>
-      </w:r>
-    </w:p>
-    <w:p>
-      <w:proofErr w:type="spellStart"/>
-      <w:r>
-        <w:t>git</w:t>
-      </w:r>
-      <w:proofErr w:type="spellEnd"/>
-      <w:r>
-        <w:t xml:space="preserve"> </w:t>
-      </w:r>
-      <w:proofErr w:type="spellStart"/>
-      <w:r>
-        <w:t>pull</w:t>
-      </w:r>
-      <w:proofErr w:type="spellEnd"/>
-      <w:r>
-        <w:t xml:space="preserve"> -&gt; </w:t>
-      </w:r>
-      <w:proofErr w:type="spellStart"/>
-      <w:r>
-        <w:t>trás</w:t>
-      </w:r>
-      <w:proofErr w:type="spellEnd"/>
-      <w:r>
-        <w:t xml:space="preserve"> a </w:t>
-      </w:r>
-      <w:r>
-        <w:t xml:space="preserve">atualização do repositório do github para dentro do </w:t>
-      </w:r>
-      <w:proofErr w:type="spellStart"/>
-      <w:r>
-        <w:t>VsCode</w:t>
-      </w:r>
-      <w:proofErr w:type="spellEnd"/>
-    </w:p>
-    <w:p>
-      <w:proofErr w:type="spellStart"/>
-      <w:r>
-        <w:t>git</w:t>
-      </w:r>
-      <w:proofErr w:type="spellEnd"/>
-      <w:r>
-        <w:t xml:space="preserve"> </w:t>
-      </w:r>
-      <w:proofErr w:type="spellStart"/>
-      <w:r>
-        <w:t>push</w:t>
-      </w:r>
-      <w:proofErr w:type="spellEnd"/>
-      <w:r>
-        <w:t xml:space="preserve">-&gt; envia do </w:t>
-      </w:r>
-      <w:proofErr w:type="spellStart"/>
-      <w:r>
-        <w:t>VsCode</w:t>
-      </w:r>
-      <w:proofErr w:type="spellEnd"/>
-      <w:r>
-        <w:t xml:space="preserve"> para o repositório do github</w:t>
-      </w:r>
-    </w:p>
-    <w:p>
-      <w:proofErr w:type="spellStart"/>
-      <w:r>
-        <w:t>git</w:t>
-      </w:r>
-      <w:proofErr w:type="spellEnd"/>
-      <w:r>
-        <w:t xml:space="preserve"> </w:t>
-      </w:r>
-      <w:proofErr w:type="spellStart"/>
-      <w:r>
-        <w:t>pull</w:t>
-      </w:r>
-      <w:proofErr w:type="spellEnd"/>
-      <w:r>
-        <w:t xml:space="preserve"> -&gt; </w:t>
+        <w:t xml:space="preserve"> -&gt; sobe pro repositório github</w:t>
+      </w:r>
+    </w:p>
+    <w:p>
+      <w:r>
+        <w:t>git log -&gt; vamos ve t</w:t>
+      </w:r>
+      <w:r>
+        <w:t>odos os commit que nós fiemos</w:t>
+      </w:r>
+    </w:p>
+    <w:p>
+      <w:r>
+        <w:t xml:space="preserve">git pull -&gt; trás a </w:t>
+      </w:r>
+      <w:r>
+        <w:t>atualização do repositório do github para dentro do VsCode</w:t>
+      </w:r>
+    </w:p>
+    <w:p>
+      <w:r>
+        <w:t>git push-&gt; envia do VsCode para o repositório do github</w:t>
+      </w:r>
+    </w:p>
+    <w:p>
+      <w:r>
+        <w:t xml:space="preserve">git pull -&gt; </w:t>
       </w:r>
       <w:r>
         <w:t xml:space="preserve">envia do </w:t>
       </w:r>
-      <w:proofErr w:type="spellStart"/>
       <w:r>
         <w:t>repostório</w:t>
       </w:r>
-      <w:proofErr w:type="spellEnd"/>
-      <w:r>
-        <w:t xml:space="preserve"> para o </w:t>
-      </w:r>
-      <w:proofErr w:type="spellStart"/>
-      <w:r>
-        <w:t>VsCode</w:t>
-      </w:r>
-      <w:proofErr w:type="spellEnd"/>
-    </w:p>
+      <w:r>
+        <w:t xml:space="preserve"> para o VsCode</w:t>
+      </w:r>
+    </w:p>
+    <w:p>
+      <w:r>
+        <w:t xml:space="preserve">git </w:t>
+      </w:r>
+      <w:r>
+        <w:t>b</w:t>
+      </w:r>
+      <w:r>
+        <w:t>ranch -&gt; apresenta todas as Branch</w:t>
+      </w:r>
+      <w:r>
+        <w:t xml:space="preserve"> que estão no meu computador</w:t>
+      </w:r>
+    </w:p>
+    <w:p>
+      <w:r>
+        <w:t>git Branch -a -&gt; verifica também a branch do projeto remoto</w:t>
+      </w:r>
+    </w:p>
+    <w:p>
+      <w:r>
+        <w:t>git checkout -b Branch aula -</w:t>
+      </w:r>
+      <w:r>
+        <w:t>&gt;</w:t>
+      </w:r>
+      <w:r>
+        <w:t xml:space="preserve"> criar nova </w:t>
+      </w:r>
+      <w:r>
+        <w:t>Branch</w:t>
+      </w:r>
+    </w:p>
+    <w:p>
+      <w:r>
+        <w:t>git chekout ‘e o nome da branch que a gente quer’, por ex:’master’ - para transitar entre as branch</w:t>
+      </w:r>
+    </w:p>
+    <w:p>
+      <w:pPr>
+        <w:pStyle w:val="PargrafodaLista"/>
+      </w:pPr>
+    </w:p>
+    <w:p/>
     <w:p/>
     <w:p/>
     <w:p/>
@@ -415,6 +205,241 @@
     </w:sectPr>
   </w:body>
 </w:document>
+</file>
+
+<file path=word/numbering.xml><?xml version="1.0" encoding="utf-8"?>
+<w:numbering xmlns:wpc="http://schemas.microsoft.com/office/word/2010/wordprocessingCanvas" xmlns:cx="http://schemas.microsoft.com/office/drawing/2014/chartex" xmlns:cx1="http://schemas.microsoft.com/office/drawing/2015/9/8/chartex" xmlns:cx2="http://schemas.microsoft.com/office/drawing/2015/10/21/chartex" xmlns:cx3="http://schemas.microsoft.com/office/drawing/2016/5/9/chartex" xmlns:cx4="http://schemas.microsoft.com/office/drawing/2016/5/10/chartex" xmlns:cx5="http://schemas.microsoft.com/office/drawing/2016/5/11/chartex" xmlns:cx6="http://schemas.microsoft.com/office/drawing/2016/5/12/chartex" xmlns:cx7="http://schemas.microsoft.com/office/drawing/2016/5/13/chartex" xmlns:cx8="http://schemas.microsoft.com/office/drawing/2016/5/14/chartex" xmlns:mc="http://schemas.openxmlformats.org/markup-compatibility/2006" xmlns:aink="http://schemas.microsoft.com/office/drawing/2016/ink" xmlns:am3d="http://schemas.microsoft.com/office/drawing/2017/model3d" xmlns:o="urn:schemas-microsoft-com:office:office" xmlns:oel="http://schemas.microsoft.com/office/2019/extlst" xmlns:r="http://schemas.openxmlformats.org/officeDocument/2006/relationships" xmlns:m="http://schemas.openxmlformats.org/officeDocument/2006/math" xmlns:v="urn:schemas-microsoft-com:vml" xmlns:wp14="http://schemas.microsoft.com/office/word/2010/wordprocessingDrawing" xmlns:wp="http://schemas.openxmlformats.org/drawingml/2006/wordprocessingDrawing" xmlns:w10="urn:schemas-microsoft-com:office:word" xmlns:w="http://schemas.openxmlformats.org/wordprocessingml/2006/main" xmlns:w14="http://schemas.microsoft.com/office/word/2010/wordml" xmlns:w15="http://schemas.microsoft.com/office/word/2012/wordml" xmlns:w16cex="http://schemas.microsoft.com/office/word/2018/wordml/cex" xmlns:w16cid="http://schemas.microsoft.com/office/word/2016/wordml/cid" xmlns:w16="http://schemas.microsoft.com/office/word/2018/wordml" xmlns:w16du="http://schemas.microsoft.com/office/word/2023/wordml/word16du" xmlns:w16sdtdh="http://schemas.microsoft.com/office/word/2020/wordml/sdtdatahash" xmlns:w16sdtfl="http://schemas.microsoft.com/office/word/2024/wordml/sdtformatlock" xmlns:w16se="http://schemas.microsoft.com/office/word/2015/wordml/symex" xmlns:wpg="http://schemas.microsoft.com/office/word/2010/wordprocessingGroup" xmlns:wpi="http://schemas.microsoft.com/office/word/2010/wordprocessingInk" xmlns:wne="http://schemas.microsoft.com/office/word/2006/wordml" xmlns:wps="http://schemas.microsoft.com/office/word/2010/wordprocessingShape" mc:Ignorable="w14 w15 w16se w16cid w16 w16cex w16sdtdh w16sdtfl w16du wp14">
+  <w:abstractNum w:abstractNumId="0" w15:restartNumberingAfterBreak="0">
+    <w:nsid w:val="0C2460B7"/>
+    <w:multiLevelType w:val="hybridMultilevel"/>
+    <w:tmpl w:val="D0921682"/>
+    <w:lvl w:ilvl="0" w:tplc="71C29878">
+      <w:numFmt w:val="bullet"/>
+      <w:lvlText w:val=""/>
+      <w:lvlJc w:val="left"/>
+      <w:pPr>
+        <w:ind w:left="720" w:hanging="360"/>
+      </w:pPr>
+      <w:rPr>
+        <w:rFonts w:ascii="Wingdings" w:eastAsiaTheme="minorHAnsi" w:hAnsi="Wingdings" w:cstheme="minorBidi" w:hint="default"/>
+      </w:rPr>
+    </w:lvl>
+    <w:lvl w:ilvl="1" w:tplc="04160003" w:tentative="1">
+      <w:start w:val="1"/>
+      <w:numFmt w:val="bullet"/>
+      <w:lvlText w:val="o"/>
+      <w:lvlJc w:val="left"/>
+      <w:pPr>
+        <w:ind w:left="1440" w:hanging="360"/>
+      </w:pPr>
+      <w:rPr>
+        <w:rFonts w:ascii="Courier New" w:hAnsi="Courier New" w:cs="Courier New" w:hint="default"/>
+      </w:rPr>
+    </w:lvl>
+    <w:lvl w:ilvl="2" w:tplc="04160005" w:tentative="1">
+      <w:start w:val="1"/>
+      <w:numFmt w:val="bullet"/>
+      <w:lvlText w:val=""/>
+      <w:lvlJc w:val="left"/>
+      <w:pPr>
+        <w:ind w:left="2160" w:hanging="360"/>
+      </w:pPr>
+      <w:rPr>
+        <w:rFonts w:ascii="Wingdings" w:hAnsi="Wingdings" w:hint="default"/>
+      </w:rPr>
+    </w:lvl>
+    <w:lvl w:ilvl="3" w:tplc="04160001" w:tentative="1">
+      <w:start w:val="1"/>
+      <w:numFmt w:val="bullet"/>
+      <w:lvlText w:val=""/>
+      <w:lvlJc w:val="left"/>
+      <w:pPr>
+        <w:ind w:left="2880" w:hanging="360"/>
+      </w:pPr>
+      <w:rPr>
+        <w:rFonts w:ascii="Symbol" w:hAnsi="Symbol" w:hint="default"/>
+      </w:rPr>
+    </w:lvl>
+    <w:lvl w:ilvl="4" w:tplc="04160003" w:tentative="1">
+      <w:start w:val="1"/>
+      <w:numFmt w:val="bullet"/>
+      <w:lvlText w:val="o"/>
+      <w:lvlJc w:val="left"/>
+      <w:pPr>
+        <w:ind w:left="3600" w:hanging="360"/>
+      </w:pPr>
+      <w:rPr>
+        <w:rFonts w:ascii="Courier New" w:hAnsi="Courier New" w:cs="Courier New" w:hint="default"/>
+      </w:rPr>
+    </w:lvl>
+    <w:lvl w:ilvl="5" w:tplc="04160005" w:tentative="1">
+      <w:start w:val="1"/>
+      <w:numFmt w:val="bullet"/>
+      <w:lvlText w:val=""/>
+      <w:lvlJc w:val="left"/>
+      <w:pPr>
+        <w:ind w:left="4320" w:hanging="360"/>
+      </w:pPr>
+      <w:rPr>
+        <w:rFonts w:ascii="Wingdings" w:hAnsi="Wingdings" w:hint="default"/>
+      </w:rPr>
+    </w:lvl>
+    <w:lvl w:ilvl="6" w:tplc="04160001" w:tentative="1">
+      <w:start w:val="1"/>
+      <w:numFmt w:val="bullet"/>
+      <w:lvlText w:val=""/>
+      <w:lvlJc w:val="left"/>
+      <w:pPr>
+        <w:ind w:left="5040" w:hanging="360"/>
+      </w:pPr>
+      <w:rPr>
+        <w:rFonts w:ascii="Symbol" w:hAnsi="Symbol" w:hint="default"/>
+      </w:rPr>
+    </w:lvl>
+    <w:lvl w:ilvl="7" w:tplc="04160003" w:tentative="1">
+      <w:start w:val="1"/>
+      <w:numFmt w:val="bullet"/>
+      <w:lvlText w:val="o"/>
+      <w:lvlJc w:val="left"/>
+      <w:pPr>
+        <w:ind w:left="5760" w:hanging="360"/>
+      </w:pPr>
+      <w:rPr>
+        <w:rFonts w:ascii="Courier New" w:hAnsi="Courier New" w:cs="Courier New" w:hint="default"/>
+      </w:rPr>
+    </w:lvl>
+    <w:lvl w:ilvl="8" w:tplc="04160005" w:tentative="1">
+      <w:start w:val="1"/>
+      <w:numFmt w:val="bullet"/>
+      <w:lvlText w:val=""/>
+      <w:lvlJc w:val="left"/>
+      <w:pPr>
+        <w:ind w:left="6480" w:hanging="360"/>
+      </w:pPr>
+      <w:rPr>
+        <w:rFonts w:ascii="Wingdings" w:hAnsi="Wingdings" w:hint="default"/>
+      </w:rPr>
+    </w:lvl>
+  </w:abstractNum>
+  <w:abstractNum w:abstractNumId="1" w15:restartNumberingAfterBreak="0">
+    <w:nsid w:val="7A852617"/>
+    <w:multiLevelType w:val="hybridMultilevel"/>
+    <w:tmpl w:val="B0BCD12E"/>
+    <w:lvl w:ilvl="0" w:tplc="447E0C86">
+      <w:numFmt w:val="bullet"/>
+      <w:lvlText w:val=""/>
+      <w:lvlJc w:val="left"/>
+      <w:pPr>
+        <w:ind w:left="720" w:hanging="360"/>
+      </w:pPr>
+      <w:rPr>
+        <w:rFonts w:ascii="Wingdings" w:eastAsiaTheme="minorHAnsi" w:hAnsi="Wingdings" w:cstheme="minorBidi" w:hint="default"/>
+      </w:rPr>
+    </w:lvl>
+    <w:lvl w:ilvl="1" w:tplc="04160003" w:tentative="1">
+      <w:start w:val="1"/>
+      <w:numFmt w:val="bullet"/>
+      <w:lvlText w:val="o"/>
+      <w:lvlJc w:val="left"/>
+      <w:pPr>
+        <w:ind w:left="1440" w:hanging="360"/>
+      </w:pPr>
+      <w:rPr>
+        <w:rFonts w:ascii="Courier New" w:hAnsi="Courier New" w:cs="Courier New" w:hint="default"/>
+      </w:rPr>
+    </w:lvl>
+    <w:lvl w:ilvl="2" w:tplc="04160005" w:tentative="1">
+      <w:start w:val="1"/>
+      <w:numFmt w:val="bullet"/>
+      <w:lvlText w:val=""/>
+      <w:lvlJc w:val="left"/>
+      <w:pPr>
+        <w:ind w:left="2160" w:hanging="360"/>
+      </w:pPr>
+      <w:rPr>
+        <w:rFonts w:ascii="Wingdings" w:hAnsi="Wingdings" w:hint="default"/>
+      </w:rPr>
+    </w:lvl>
+    <w:lvl w:ilvl="3" w:tplc="04160001" w:tentative="1">
+      <w:start w:val="1"/>
+      <w:numFmt w:val="bullet"/>
+      <w:lvlText w:val=""/>
+      <w:lvlJc w:val="left"/>
+      <w:pPr>
+        <w:ind w:left="2880" w:hanging="360"/>
+      </w:pPr>
+      <w:rPr>
+        <w:rFonts w:ascii="Symbol" w:hAnsi="Symbol" w:hint="default"/>
+      </w:rPr>
+    </w:lvl>
+    <w:lvl w:ilvl="4" w:tplc="04160003" w:tentative="1">
+      <w:start w:val="1"/>
+      <w:numFmt w:val="bullet"/>
+      <w:lvlText w:val="o"/>
+      <w:lvlJc w:val="left"/>
+      <w:pPr>
+        <w:ind w:left="3600" w:hanging="360"/>
+      </w:pPr>
+      <w:rPr>
+        <w:rFonts w:ascii="Courier New" w:hAnsi="Courier New" w:cs="Courier New" w:hint="default"/>
+      </w:rPr>
+    </w:lvl>
+    <w:lvl w:ilvl="5" w:tplc="04160005" w:tentative="1">
+      <w:start w:val="1"/>
+      <w:numFmt w:val="bullet"/>
+      <w:lvlText w:val=""/>
+      <w:lvlJc w:val="left"/>
+      <w:pPr>
+        <w:ind w:left="4320" w:hanging="360"/>
+      </w:pPr>
+      <w:rPr>
+        <w:rFonts w:ascii="Wingdings" w:hAnsi="Wingdings" w:hint="default"/>
+      </w:rPr>
+    </w:lvl>
+    <w:lvl w:ilvl="6" w:tplc="04160001" w:tentative="1">
+      <w:start w:val="1"/>
+      <w:numFmt w:val="bullet"/>
+      <w:lvlText w:val=""/>
+      <w:lvlJc w:val="left"/>
+      <w:pPr>
+        <w:ind w:left="5040" w:hanging="360"/>
+      </w:pPr>
+      <w:rPr>
+        <w:rFonts w:ascii="Symbol" w:hAnsi="Symbol" w:hint="default"/>
+      </w:rPr>
+    </w:lvl>
+    <w:lvl w:ilvl="7" w:tplc="04160003" w:tentative="1">
+      <w:start w:val="1"/>
+      <w:numFmt w:val="bullet"/>
+      <w:lvlText w:val="o"/>
+      <w:lvlJc w:val="left"/>
+      <w:pPr>
+        <w:ind w:left="5760" w:hanging="360"/>
+      </w:pPr>
+      <w:rPr>
+        <w:rFonts w:ascii="Courier New" w:hAnsi="Courier New" w:cs="Courier New" w:hint="default"/>
+      </w:rPr>
+    </w:lvl>
+    <w:lvl w:ilvl="8" w:tplc="04160005" w:tentative="1">
+      <w:start w:val="1"/>
+      <w:numFmt w:val="bullet"/>
+      <w:lvlText w:val=""/>
+      <w:lvlJc w:val="left"/>
+      <w:pPr>
+        <w:ind w:left="6480" w:hanging="360"/>
+      </w:pPr>
+      <w:rPr>
+        <w:rFonts w:ascii="Wingdings" w:hAnsi="Wingdings" w:hint="default"/>
+      </w:rPr>
+    </w:lvl>
+  </w:abstractNum>
+  <w:num w:numId="1" w16cid:durableId="1025711603">
+    <w:abstractNumId w:val="0"/>
+  </w:num>
+  <w:num w:numId="2" w16cid:durableId="307442334">
+    <w:abstractNumId w:val="1"/>
+  </w:num>
+</w:numbering>
 </file>
 
 <file path=word/styles.xml><?xml version="1.0" encoding="utf-8"?>

</xml_diff>